<commit_message>
support responsive ui and orientation
</commit_message>
<xml_diff>
--- a/change log.docx
+++ b/change log.docx
@@ -84,7 +84,23 @@
         <w:rPr>
           <w:lang w:val="en-US"/>
         </w:rPr>
-        <w:t>For now it is only available for android OS. ios version will come soon.</w:t>
+        <w:t xml:space="preserve">For now it is only available for android OS. </w:t>
+      </w:r>
+      <w:proofErr w:type="spellStart"/>
+      <w:proofErr w:type="gramStart"/>
+      <w:r>
+        <w:rPr>
+          <w:lang w:val="en-US"/>
+        </w:rPr>
+        <w:t>ios</w:t>
+      </w:r>
+      <w:proofErr w:type="spellEnd"/>
+      <w:proofErr w:type="gramEnd"/>
+      <w:r>
+        <w:rPr>
+          <w:lang w:val="en-US"/>
+        </w:rPr>
+        <w:t xml:space="preserve"> version will come soon.</w:t>
       </w:r>
     </w:p>
     <w:p>
@@ -184,8 +200,6 @@
         </w:rPr>
         <w:t>Initial build: - 9 Mar 2022</w:t>
       </w:r>
-      <w:bookmarkStart w:id="0" w:name="_GoBack"/>
-      <w:bookmarkEnd w:id="0"/>
     </w:p>
     <w:p>
       <w:pPr>
@@ -288,19 +302,7 @@
         <w:rPr>
           <w:lang w:val="en-US"/>
         </w:rPr>
-        <w:t xml:space="preserve"> unit conversion are from </w:t>
-      </w:r>
-      <w:r>
-        <w:rPr>
-          <w:lang w:val="en-US"/>
-        </w:rPr>
-        <w:t>acres</w:t>
-      </w:r>
-      <w:r>
-        <w:rPr>
-          <w:lang w:val="en-US"/>
-        </w:rPr>
-        <w:t xml:space="preserve"> to </w:t>
+        <w:t xml:space="preserve"> unit conversion are from acres to </w:t>
       </w:r>
       <w:r>
         <w:rPr>
@@ -331,19 +333,7 @@
         <w:rPr>
           <w:lang w:val="en-US"/>
         </w:rPr>
-        <w:t>Mass</w:t>
-      </w:r>
-      <w:r>
-        <w:rPr>
-          <w:lang w:val="en-US"/>
-        </w:rPr>
-        <w:t xml:space="preserve"> unit conversion a</w:t>
-      </w:r>
-      <w:r>
-        <w:rPr>
-          <w:lang w:val="en-US"/>
-        </w:rPr>
-        <w:t>re between grams, kilograms and carats.</w:t>
+        <w:t>Mass unit conversion are between grams, kilograms and carats.</w:t>
       </w:r>
     </w:p>
     <w:p>
@@ -362,25 +352,7 @@
         <w:rPr>
           <w:lang w:val="en-US"/>
         </w:rPr>
-        <w:t>Temperature</w:t>
-      </w:r>
-      <w:r>
-        <w:rPr>
-          <w:lang w:val="en-US"/>
-        </w:rPr>
-        <w:t xml:space="preserve"> unit conversion are between </w:t>
-      </w:r>
-      <w:r>
-        <w:rPr>
-          <w:lang w:val="en-US"/>
-        </w:rPr>
-        <w:t>Celsius, Fahrenheit and kelvin</w:t>
-      </w:r>
-      <w:r>
-        <w:rPr>
-          <w:lang w:val="en-US"/>
-        </w:rPr>
-        <w:t>.</w:t>
+        <w:t>Temperature unit conversion are between Celsius, Fahrenheit and kelvin.</w:t>
       </w:r>
     </w:p>
     <w:p>
@@ -399,19 +371,7 @@
         <w:rPr>
           <w:lang w:val="en-US"/>
         </w:rPr>
-        <w:t>Length</w:t>
-      </w:r>
-      <w:r>
-        <w:rPr>
-          <w:lang w:val="en-US"/>
-        </w:rPr>
-        <w:t xml:space="preserve"> unit conversion are between </w:t>
-      </w:r>
-      <w:r>
-        <w:rPr>
-          <w:lang w:val="en-US"/>
-        </w:rPr>
-        <w:t>centimeters, meters, feet, inches and kilometers.</w:t>
+        <w:t>Length unit conversion are between centimeters, meters, feet, inches and kilometers.</w:t>
       </w:r>
     </w:p>
     <w:p>
@@ -461,14 +421,10 @@
         <w:rPr>
           <w:lang w:val="en-US"/>
         </w:rPr>
-        <w:t>Data Storage</w:t>
-      </w:r>
-      <w:r>
-        <w:rPr>
-          <w:lang w:val="en-US"/>
-        </w:rPr>
-        <w:t xml:space="preserve"> unit conversion are between </w:t>
-      </w:r>
+        <w:t xml:space="preserve">Data Storage unit conversion are between </w:t>
+      </w:r>
+      <w:bookmarkStart w:id="0" w:name="_GoBack"/>
+      <w:bookmarkEnd w:id="0"/>
       <w:r>
         <w:rPr>
           <w:lang w:val="en-US"/>
@@ -492,13 +448,7 @@
         <w:rPr>
           <w:lang w:val="en-US"/>
         </w:rPr>
-        <w:t>Time</w:t>
-      </w:r>
-      <w:r>
-        <w:rPr>
-          <w:lang w:val="en-US"/>
-        </w:rPr>
-        <w:t xml:space="preserve"> unit conversion are between </w:t>
+        <w:t xml:space="preserve">Time unit conversion are between </w:t>
       </w:r>
       <w:r>
         <w:rPr>
@@ -574,27 +524,352 @@
             <w:rStyle w:val="Hyperlink"/>
             <w:lang w:val="en-US"/>
           </w:rPr>
-          <w:t>her</w:t>
+          <w:t>here</w:t>
+        </w:r>
+      </w:hyperlink>
+      <w:r>
+        <w:rPr>
+          <w:lang w:val="en-US"/>
+        </w:rPr>
+        <w:t xml:space="preserve"> to visit</w:t>
+      </w:r>
+      <w:r>
+        <w:rPr>
+          <w:lang w:val="en-US"/>
+        </w:rPr>
+        <w:t>.</w:t>
+      </w:r>
+    </w:p>
+    <w:p>
+      <w:pPr>
+        <w:spacing w:after="0"/>
+        <w:ind w:left="360"/>
+        <w:rPr>
+          <w:lang w:val="en-US"/>
+        </w:rPr>
+      </w:pPr>
+      <w:r>
+        <w:rPr>
+          <w:lang w:val="en-US"/>
+        </w:rPr>
+        <w:t xml:space="preserve"> </w:t>
+      </w:r>
+    </w:p>
+    <w:p>
+      <w:pPr>
+        <w:spacing w:after="0"/>
+        <w:ind w:left="360"/>
+        <w:rPr>
+          <w:lang w:val="en-US"/>
+        </w:rPr>
+      </w:pPr>
+    </w:p>
+    <w:p>
+      <w:pPr>
+        <w:spacing w:after="0"/>
+        <w:ind w:left="360"/>
+        <w:rPr>
+          <w:lang w:val="en-US"/>
+        </w:rPr>
+      </w:pPr>
+    </w:p>
+    <w:p>
+      <w:pPr>
+        <w:spacing w:after="0"/>
+        <w:ind w:left="360"/>
+        <w:rPr>
+          <w:lang w:val="en-US"/>
+        </w:rPr>
+      </w:pPr>
+    </w:p>
+    <w:p>
+      <w:pPr>
+        <w:spacing w:after="0"/>
+        <w:ind w:left="360"/>
+        <w:rPr>
+          <w:lang w:val="en-US"/>
+        </w:rPr>
+      </w:pPr>
+    </w:p>
+    <w:p>
+      <w:pPr>
+        <w:spacing w:after="0"/>
+        <w:ind w:left="360"/>
+        <w:rPr>
+          <w:lang w:val="en-US"/>
+        </w:rPr>
+      </w:pPr>
+    </w:p>
+    <w:p>
+      <w:pPr>
+        <w:spacing w:after="0"/>
+        <w:rPr>
+          <w:b/>
+          <w:lang w:val="en-US"/>
+        </w:rPr>
+      </w:pPr>
+      <w:r>
+        <w:rPr>
+          <w:b/>
+          <w:lang w:val="en-US"/>
+        </w:rPr>
+        <w:t>Build: - 12</w:t>
+      </w:r>
+      <w:r>
+        <w:rPr>
+          <w:b/>
+          <w:lang w:val="en-US"/>
+        </w:rPr>
+        <w:t xml:space="preserve"> Mar 2022</w:t>
+      </w:r>
+    </w:p>
+    <w:p>
+      <w:pPr>
+        <w:spacing w:after="0"/>
+        <w:rPr>
+          <w:b/>
+          <w:lang w:val="en-US"/>
+        </w:rPr>
+      </w:pPr>
+      <w:r>
+        <w:rPr>
+          <w:b/>
+          <w:lang w:val="en-US"/>
+        </w:rPr>
+        <w:t>Version: - 2</w:t>
+      </w:r>
+      <w:r>
+        <w:rPr>
+          <w:b/>
+          <w:lang w:val="en-US"/>
+        </w:rPr>
+        <w:t>.0.0</w:t>
+      </w:r>
+    </w:p>
+    <w:p>
+      <w:pPr>
+        <w:spacing w:after="0"/>
+        <w:rPr>
+          <w:b/>
+          <w:lang w:val="en-US"/>
+        </w:rPr>
+      </w:pPr>
+    </w:p>
+    <w:p>
+      <w:pPr>
+        <w:spacing w:after="0"/>
+        <w:rPr>
+          <w:b/>
+          <w:lang w:val="en-US"/>
+        </w:rPr>
+      </w:pPr>
+      <w:r>
+        <w:rPr>
+          <w:b/>
+          <w:lang w:val="en-US"/>
+        </w:rPr>
+        <w:t>Feature include:-</w:t>
+      </w:r>
+    </w:p>
+    <w:p>
+      <w:pPr>
+        <w:pStyle w:val="ListParagraph"/>
+        <w:numPr>
+          <w:ilvl w:val="0"/>
+          <w:numId w:val="3"/>
+        </w:numPr>
+        <w:spacing w:after="0"/>
+        <w:rPr>
+          <w:lang w:val="en-US"/>
+        </w:rPr>
+      </w:pPr>
+      <w:r>
+        <w:rPr>
+          <w:lang w:val="en-US"/>
+        </w:rPr>
+        <w:t>Solving error in the each category.</w:t>
+      </w:r>
+    </w:p>
+    <w:p>
+      <w:pPr>
+        <w:pStyle w:val="ListParagraph"/>
+        <w:numPr>
+          <w:ilvl w:val="0"/>
+          <w:numId w:val="3"/>
+        </w:numPr>
+        <w:spacing w:after="0"/>
+        <w:rPr>
+          <w:lang w:val="en-US"/>
+        </w:rPr>
+      </w:pPr>
+      <w:r>
+        <w:rPr>
+          <w:lang w:val="en-US"/>
+        </w:rPr>
+        <w:t xml:space="preserve">Building responsive </w:t>
+      </w:r>
+      <w:proofErr w:type="spellStart"/>
+      <w:r>
+        <w:rPr>
+          <w:lang w:val="en-US"/>
+        </w:rPr>
+        <w:t>ui</w:t>
+      </w:r>
+      <w:proofErr w:type="spellEnd"/>
+      <w:r>
+        <w:rPr>
+          <w:lang w:val="en-US"/>
+        </w:rPr>
+        <w:t xml:space="preserve"> works on android mobile and tablet.</w:t>
+      </w:r>
+    </w:p>
+    <w:p>
+      <w:pPr>
+        <w:pStyle w:val="ListParagraph"/>
+        <w:spacing w:after="0"/>
+        <w:rPr>
+          <w:lang w:val="en-US"/>
+        </w:rPr>
+      </w:pPr>
+      <w:r>
+        <w:rPr>
+          <w:lang w:val="en-US"/>
+        </w:rPr>
+        <w:t>Support landscape orientation also.</w:t>
+      </w:r>
+    </w:p>
+    <w:p>
+      <w:pPr>
+        <w:spacing w:after="0"/>
+        <w:rPr>
+          <w:lang w:val="en-US"/>
+        </w:rPr>
+      </w:pPr>
+    </w:p>
+    <w:p>
+      <w:pPr>
+        <w:spacing w:after="0"/>
+        <w:rPr>
+          <w:b/>
+          <w:lang w:val="en-US"/>
+        </w:rPr>
+      </w:pPr>
+      <w:r>
+        <w:rPr>
+          <w:b/>
+          <w:lang w:val="en-US"/>
+        </w:rPr>
+        <w:t>Credits: -</w:t>
+      </w:r>
+    </w:p>
+    <w:p>
+      <w:pPr>
+        <w:pStyle w:val="ListParagraph"/>
+        <w:numPr>
+          <w:ilvl w:val="0"/>
+          <w:numId w:val="3"/>
+        </w:numPr>
+        <w:spacing w:after="0"/>
+        <w:rPr>
+          <w:lang w:val="en-US"/>
+        </w:rPr>
+      </w:pPr>
+      <w:hyperlink r:id="rId7" w:history="1">
+        <w:r>
+          <w:rPr>
+            <w:rStyle w:val="Hyperlink"/>
+            <w:lang w:val="en-US"/>
+          </w:rPr>
+          <w:t>Flaticon</w:t>
+        </w:r>
+      </w:hyperlink>
+      <w:r>
+        <w:rPr>
+          <w:lang w:val="en-US"/>
+        </w:rPr>
+        <w:t xml:space="preserve"> for getting icons for the application </w:t>
+      </w:r>
+    </w:p>
+    <w:p>
+      <w:pPr>
+        <w:pStyle w:val="ListParagraph"/>
+        <w:numPr>
+          <w:ilvl w:val="0"/>
+          <w:numId w:val="3"/>
+        </w:numPr>
+        <w:spacing w:after="0"/>
+        <w:rPr>
+          <w:lang w:val="en-US"/>
+        </w:rPr>
+      </w:pPr>
+      <w:hyperlink r:id="rId8" w:history="1">
+        <w:r>
+          <w:rPr>
+            <w:rStyle w:val="Hyperlink"/>
+            <w:lang w:val="en-US"/>
+          </w:rPr>
+          <w:t>Appic</w:t>
         </w:r>
         <w:r>
           <w:rPr>
             <w:rStyle w:val="Hyperlink"/>
             <w:lang w:val="en-US"/>
           </w:rPr>
-          <w:t>e</w:t>
+          <w:t>o</w:t>
+        </w:r>
+        <w:r>
+          <w:rPr>
+            <w:rStyle w:val="Hyperlink"/>
+            <w:lang w:val="en-US"/>
+          </w:rPr>
+          <w:t>n</w:t>
         </w:r>
       </w:hyperlink>
       <w:r>
         <w:rPr>
           <w:lang w:val="en-US"/>
         </w:rPr>
-        <w:t xml:space="preserve"> to visit</w:t>
-      </w:r>
-      <w:r>
-        <w:rPr>
-          <w:lang w:val="en-US"/>
-        </w:rPr>
-        <w:t>.</w:t>
+        <w:t xml:space="preserve"> for generating app logo for different sizes.</w:t>
+      </w:r>
+    </w:p>
+    <w:p>
+      <w:pPr>
+        <w:pStyle w:val="ListParagraph"/>
+        <w:numPr>
+          <w:ilvl w:val="0"/>
+          <w:numId w:val="3"/>
+        </w:numPr>
+        <w:spacing w:after="0"/>
+        <w:rPr>
+          <w:lang w:val="en-US"/>
+        </w:rPr>
+      </w:pPr>
+      <w:hyperlink r:id="rId9" w:history="1">
+        <w:r>
+          <w:rPr>
+            <w:rStyle w:val="Hyperlink"/>
+            <w:lang w:val="en-US"/>
+          </w:rPr>
+          <w:t>Canva</w:t>
+        </w:r>
+      </w:hyperlink>
+      <w:r>
+        <w:rPr>
+          <w:lang w:val="en-US"/>
+        </w:rPr>
+        <w:t xml:space="preserve"> for creating </w:t>
+      </w:r>
+      <w:r>
+        <w:rPr>
+          <w:lang w:val="en-US"/>
+        </w:rPr>
+        <w:t>custom logo</w:t>
+      </w:r>
+      <w:r>
+        <w:rPr>
+          <w:lang w:val="en-US"/>
+        </w:rPr>
+        <w:t xml:space="preserve"> for our app.</w:t>
       </w:r>
     </w:p>
     <w:p>
@@ -611,6 +886,15 @@
         </w:rPr>
         <w:t xml:space="preserve"> </w:t>
       </w:r>
+    </w:p>
+    <w:p>
+      <w:pPr>
+        <w:spacing w:after="0"/>
+        <w:ind w:left="360"/>
+        <w:rPr>
+          <w:lang w:val="en-US"/>
+        </w:rPr>
+      </w:pPr>
     </w:p>
     <w:sectPr>
       <w:pgSz w:w="11906" w:h="16838"/>
@@ -627,7 +911,7 @@
   <w:abstractNum w:abstractNumId="0">
     <w:nsid w:val="4C9F3B9C"/>
     <w:multiLevelType w:val="hybridMultilevel"/>
-    <w:tmpl w:val="FBC08D9C"/>
+    <w:tmpl w:val="8B607EB6"/>
     <w:lvl w:ilvl="0" w:tplc="40090001">
       <w:start w:val="1"/>
       <w:numFmt w:val="bullet"/>
@@ -1797,7 +2081,7 @@
 </file>
 
 <file path=customXml/itemProps1.xml><?xml version="1.0" encoding="utf-8"?>
-<ds:datastoreItem xmlns:ds="http://schemas.openxmlformats.org/officeDocument/2006/customXml" ds:itemID="{08EA5895-D464-44EC-A454-1C261A7EE6EF}">
+<ds:datastoreItem xmlns:ds="http://schemas.openxmlformats.org/officeDocument/2006/customXml" ds:itemID="{ED5B8302-622E-4143-9796-ED099FF050CB}">
   <ds:schemaRefs>
     <ds:schemaRef ds:uri="http://schemas.openxmlformats.org/officeDocument/2006/bibliography"/>
   </ds:schemaRefs>

</xml_diff>